<commit_message>
Korrekturen - Preis Artikel bearbeiten - ERM in Doku
</commit_message>
<xml_diff>
--- a/Projekt Dokumentation.docx
+++ b/Projekt Dokumentation.docx
@@ -58,6 +58,7 @@
                 <w:dataBinding w:prefixMappings="xmlns:ns0='http://schemas.openxmlformats.org/officeDocument/2006/extended-properties'" w:xpath="/ns0:Properties[1]/ns0:Company[1]" w:storeItemID="{6668398D-A668-4E3E-A5EB-62B293D839F1}"/>
                 <w:text/>
               </w:sdtPr>
+              <w:sdtEndPr/>
               <w:sdtContent>
                 <w:tc>
                   <w:tcPr>
@@ -71,7 +72,7 @@
                   </w:tcPr>
                   <w:p>
                     <w:pPr>
-                      <w:pStyle w:val="NoSpacing"/>
+                      <w:pStyle w:val="KeinLeerraum"/>
                       <w:rPr>
                         <w:color w:val="2F5496" w:themeColor="accent1" w:themeShade="BF"/>
                         <w:sz w:val="24"/>
@@ -111,10 +112,11 @@
                   <w:dataBinding w:prefixMappings="xmlns:ns0='http://schemas.openxmlformats.org/package/2006/metadata/core-properties' xmlns:ns1='http://purl.org/dc/elements/1.1/'" w:xpath="/ns0:coreProperties[1]/ns1:title[1]" w:storeItemID="{6C3C8BC8-F283-45AE-878A-BAB7291924A1}"/>
                   <w:text/>
                 </w:sdtPr>
+                <w:sdtEndPr/>
                 <w:sdtContent>
                   <w:p>
                     <w:pPr>
-                      <w:pStyle w:val="NoSpacing"/>
+                      <w:pStyle w:val="KeinLeerraum"/>
                       <w:spacing w:line="216" w:lineRule="auto"/>
                       <w:rPr>
                         <w:rFonts w:asciiTheme="majorHAnsi" w:eastAsiaTheme="majorEastAsia" w:hAnsiTheme="majorHAnsi" w:cstheme="majorBidi"/>
@@ -153,6 +155,7 @@
                 <w:dataBinding w:prefixMappings="xmlns:ns0='http://schemas.openxmlformats.org/package/2006/metadata/core-properties' xmlns:ns1='http://purl.org/dc/elements/1.1/'" w:xpath="/ns0:coreProperties[1]/ns1:subject[1]" w:storeItemID="{6C3C8BC8-F283-45AE-878A-BAB7291924A1}"/>
                 <w:text/>
               </w:sdtPr>
+              <w:sdtEndPr/>
               <w:sdtContent>
                 <w:tc>
                   <w:tcPr>
@@ -166,7 +169,7 @@
                   </w:tcPr>
                   <w:p>
                     <w:pPr>
-                      <w:pStyle w:val="NoSpacing"/>
+                      <w:pStyle w:val="KeinLeerraum"/>
                       <w:rPr>
                         <w:color w:val="2F5496" w:themeColor="accent1" w:themeShade="BF"/>
                         <w:sz w:val="24"/>
@@ -221,10 +224,11 @@
                   <w:dataBinding w:prefixMappings="xmlns:ns0='http://schemas.openxmlformats.org/package/2006/metadata/core-properties' xmlns:ns1='http://purl.org/dc/elements/1.1/'" w:xpath="/ns0:coreProperties[1]/ns1:creator[1]" w:storeItemID="{6C3C8BC8-F283-45AE-878A-BAB7291924A1}"/>
                   <w:text/>
                 </w:sdtPr>
+                <w:sdtEndPr/>
                 <w:sdtContent>
                   <w:p>
                     <w:pPr>
-                      <w:pStyle w:val="NoSpacing"/>
+                      <w:pStyle w:val="KeinLeerraum"/>
                       <w:rPr>
                         <w:color w:val="4472C4" w:themeColor="accent1"/>
                         <w:sz w:val="28"/>
@@ -264,10 +268,11 @@
                     <w:calendar w:val="gregorian"/>
                   </w:date>
                 </w:sdtPr>
+                <w:sdtEndPr/>
                 <w:sdtContent>
                   <w:p>
                     <w:pPr>
-                      <w:pStyle w:val="NoSpacing"/>
+                      <w:pStyle w:val="KeinLeerraum"/>
                       <w:rPr>
                         <w:color w:val="4472C4" w:themeColor="accent1"/>
                         <w:sz w:val="28"/>
@@ -287,7 +292,7 @@
               </w:sdt>
               <w:p>
                 <w:pPr>
-                  <w:pStyle w:val="NoSpacing"/>
+                  <w:pStyle w:val="KeinLeerraum"/>
                   <w:rPr>
                     <w:color w:val="4472C4" w:themeColor="accent1"/>
                   </w:rPr>
@@ -317,8 +322,8 @@
         </w:p>
       </w:sdtContent>
     </w:sdt>
-    <w:bookmarkStart w:id="0" w:name="_Toc88738851" w:displacedByCustomXml="next"/>
-    <w:bookmarkStart w:id="1" w:name="_Toc88738896" w:displacedByCustomXml="next"/>
+    <w:bookmarkStart w:id="0" w:name="_Toc88738896" w:displacedByCustomXml="next"/>
+    <w:bookmarkStart w:id="1" w:name="_Toc88738851" w:displacedByCustomXml="next"/>
     <w:sdt>
       <w:sdtPr>
         <w:rPr>
@@ -343,7 +348,7 @@
       <w:sdtContent>
         <w:p>
           <w:pPr>
-            <w:pStyle w:val="TOCHeading"/>
+            <w:pStyle w:val="Inhaltsverzeichnisberschrift"/>
           </w:pPr>
           <w:r>
             <w:rPr>
@@ -354,7 +359,7 @@
         </w:p>
         <w:p>
           <w:pPr>
-            <w:pStyle w:val="TOC1"/>
+            <w:pStyle w:val="Verzeichnis1"/>
             <w:tabs>
               <w:tab w:val="right" w:leader="dot" w:pos="9016"/>
             </w:tabs>
@@ -433,7 +438,7 @@
         </w:p>
         <w:p>
           <w:pPr>
-            <w:pStyle w:val="TOC1"/>
+            <w:pStyle w:val="Verzeichnis1"/>
             <w:tabs>
               <w:tab w:val="right" w:leader="dot" w:pos="9016"/>
             </w:tabs>
@@ -503,7 +508,7 @@
         </w:p>
         <w:p>
           <w:pPr>
-            <w:pStyle w:val="TOC1"/>
+            <w:pStyle w:val="Verzeichnis1"/>
             <w:tabs>
               <w:tab w:val="right" w:leader="dot" w:pos="9016"/>
             </w:tabs>
@@ -573,7 +578,7 @@
         </w:p>
         <w:p>
           <w:pPr>
-            <w:pStyle w:val="TOC1"/>
+            <w:pStyle w:val="Verzeichnis1"/>
             <w:tabs>
               <w:tab w:val="right" w:leader="dot" w:pos="9016"/>
             </w:tabs>
@@ -644,7 +649,7 @@
         </w:p>
         <w:p>
           <w:pPr>
-            <w:pStyle w:val="TOC2"/>
+            <w:pStyle w:val="Verzeichnis2"/>
             <w:tabs>
               <w:tab w:val="right" w:leader="dot" w:pos="9016"/>
             </w:tabs>
@@ -715,7 +720,7 @@
         </w:p>
         <w:p>
           <w:pPr>
-            <w:pStyle w:val="TOC2"/>
+            <w:pStyle w:val="Verzeichnis2"/>
             <w:tabs>
               <w:tab w:val="right" w:leader="dot" w:pos="9016"/>
             </w:tabs>
@@ -786,7 +791,7 @@
         </w:p>
         <w:p>
           <w:pPr>
-            <w:pStyle w:val="TOC2"/>
+            <w:pStyle w:val="Verzeichnis2"/>
             <w:tabs>
               <w:tab w:val="right" w:leader="dot" w:pos="9016"/>
             </w:tabs>
@@ -885,13 +890,14 @@
     </w:p>
     <w:p>
       <w:pPr>
-        <w:pStyle w:val="Heading1"/>
+        <w:pStyle w:val="berschrift1"/>
         <w:rPr>
           <w:lang w:val="de-CH"/>
         </w:rPr>
       </w:pPr>
       <w:bookmarkStart w:id="2" w:name="_Toc89173636"/>
       <w:r>
+        <w:lastRenderedPageBreak/>
         <w:t>Ausgangslage</w:t>
       </w:r>
       <w:bookmarkEnd w:id="1"/>
@@ -913,7 +919,7 @@
     </w:p>
     <w:p>
       <w:pPr>
-        <w:pStyle w:val="ListParagraph"/>
+        <w:pStyle w:val="Listenabsatz"/>
         <w:numPr>
           <w:ilvl w:val="0"/>
           <w:numId w:val="5"/>
@@ -931,7 +937,7 @@
     </w:p>
     <w:p>
       <w:pPr>
-        <w:pStyle w:val="ListParagraph"/>
+        <w:pStyle w:val="Listenabsatz"/>
         <w:numPr>
           <w:ilvl w:val="0"/>
           <w:numId w:val="5"/>
@@ -949,7 +955,7 @@
     </w:p>
     <w:p>
       <w:pPr>
-        <w:pStyle w:val="ListParagraph"/>
+        <w:pStyle w:val="Listenabsatz"/>
         <w:numPr>
           <w:ilvl w:val="0"/>
           <w:numId w:val="5"/>
@@ -980,7 +986,7 @@
     </w:p>
     <w:p>
       <w:pPr>
-        <w:pStyle w:val="ListParagraph"/>
+        <w:pStyle w:val="Listenabsatz"/>
         <w:numPr>
           <w:ilvl w:val="0"/>
           <w:numId w:val="6"/>
@@ -998,7 +1004,7 @@
     </w:p>
     <w:p>
       <w:pPr>
-        <w:pStyle w:val="ListParagraph"/>
+        <w:pStyle w:val="Listenabsatz"/>
         <w:numPr>
           <w:ilvl w:val="0"/>
           <w:numId w:val="6"/>
@@ -1022,7 +1028,7 @@
     </w:p>
     <w:p>
       <w:pPr>
-        <w:pStyle w:val="ListParagraph"/>
+        <w:pStyle w:val="Listenabsatz"/>
         <w:numPr>
           <w:ilvl w:val="0"/>
           <w:numId w:val="6"/>
@@ -1048,7 +1054,7 @@
     </w:p>
     <w:p>
       <w:pPr>
-        <w:pStyle w:val="ListParagraph"/>
+        <w:pStyle w:val="Listenabsatz"/>
         <w:numPr>
           <w:ilvl w:val="0"/>
           <w:numId w:val="6"/>
@@ -1066,7 +1072,7 @@
     </w:p>
     <w:p>
       <w:pPr>
-        <w:pStyle w:val="Heading1"/>
+        <w:pStyle w:val="berschrift1"/>
       </w:pPr>
       <w:bookmarkStart w:id="3" w:name="_Toc88738852"/>
       <w:bookmarkStart w:id="4" w:name="_Toc88738897"/>
@@ -1087,9 +1093,9 @@
           <w:noProof/>
         </w:rPr>
         <w:drawing>
-          <wp:inline distT="0" distB="0" distL="0" distR="0" wp14:anchorId="3B5ED532" wp14:editId="19F1B8EB">
-            <wp:extent cx="5731510" cy="3636645"/>
-            <wp:effectExtent l="0" t="0" r="2540" b="1905"/>
+          <wp:inline distT="0" distB="0" distL="0" distR="0" wp14:anchorId="3B5ED532" wp14:editId="504BD538">
+            <wp:extent cx="5731352" cy="3636645"/>
+            <wp:effectExtent l="0" t="0" r="0" b="1905"/>
             <wp:docPr id="3" name="Grafik 3"/>
             <wp:cNvGraphicFramePr>
               <a:graphicFrameLocks xmlns:a="http://schemas.openxmlformats.org/drawingml/2006/main" noChangeAspect="1"/>
@@ -1116,7 +1122,7 @@
                   <pic:spPr>
                     <a:xfrm>
                       <a:off x="0" y="0"/>
-                      <a:ext cx="5731510" cy="3636645"/>
+                      <a:ext cx="5731352" cy="3636645"/>
                     </a:xfrm>
                     <a:prstGeom prst="rect">
                       <a:avLst/>
@@ -1131,7 +1137,7 @@
     </w:p>
     <w:p>
       <w:pPr>
-        <w:pStyle w:val="Caption"/>
+        <w:pStyle w:val="Beschriftung"/>
         <w:rPr>
           <w:lang w:val="de-CH"/>
         </w:rPr>
@@ -1141,14 +1147,27 @@
       <w:r>
         <w:t xml:space="preserve">Abb. </w:t>
       </w:r>
-      <w:fldSimple w:instr=" SEQ Abb. \* ARABIC ">
-        <w:r>
-          <w:rPr>
-            <w:noProof/>
-          </w:rPr>
-          <w:t>1</w:t>
-        </w:r>
-      </w:fldSimple>
+      <w:r>
+        <w:fldChar w:fldCharType="begin"/>
+      </w:r>
+      <w:r>
+        <w:instrText xml:space="preserve"> SEQ Abb. \* ARABIC </w:instrText>
+      </w:r>
+      <w:r>
+        <w:fldChar w:fldCharType="separate"/>
+      </w:r>
+      <w:r>
+        <w:rPr>
+          <w:noProof/>
+        </w:rPr>
+        <w:t>1</w:t>
+      </w:r>
+      <w:r>
+        <w:rPr>
+          <w:noProof/>
+        </w:rPr>
+        <w:fldChar w:fldCharType="end"/>
+      </w:r>
       <w:r>
         <w:t>: ERM</w:t>
       </w:r>
@@ -1157,7 +1176,7 @@
     </w:p>
     <w:p>
       <w:pPr>
-        <w:pStyle w:val="Heading1"/>
+        <w:pStyle w:val="berschrift1"/>
       </w:pPr>
       <w:bookmarkStart w:id="8" w:name="_Toc88738853"/>
       <w:bookmarkStart w:id="9" w:name="_Toc88738898"/>
@@ -1190,7 +1209,7 @@
     </w:p>
     <w:p>
       <w:pPr>
-        <w:pStyle w:val="ListParagraph"/>
+        <w:pStyle w:val="Listenabsatz"/>
         <w:numPr>
           <w:ilvl w:val="0"/>
           <w:numId w:val="7"/>
@@ -1208,7 +1227,7 @@
     </w:p>
     <w:p>
       <w:pPr>
-        <w:pStyle w:val="ListParagraph"/>
+        <w:pStyle w:val="Listenabsatz"/>
         <w:numPr>
           <w:ilvl w:val="0"/>
           <w:numId w:val="7"/>
@@ -1226,7 +1245,7 @@
     </w:p>
     <w:p>
       <w:pPr>
-        <w:pStyle w:val="ListParagraph"/>
+        <w:pStyle w:val="Listenabsatz"/>
         <w:numPr>
           <w:ilvl w:val="0"/>
           <w:numId w:val="7"/>
@@ -1244,7 +1263,7 @@
     </w:p>
     <w:p>
       <w:pPr>
-        <w:pStyle w:val="ListParagraph"/>
+        <w:pStyle w:val="Listenabsatz"/>
         <w:numPr>
           <w:ilvl w:val="0"/>
           <w:numId w:val="7"/>
@@ -1275,7 +1294,7 @@
     </w:p>
     <w:p>
       <w:pPr>
-        <w:pStyle w:val="ListParagraph"/>
+        <w:pStyle w:val="Listenabsatz"/>
         <w:numPr>
           <w:ilvl w:val="0"/>
           <w:numId w:val="8"/>
@@ -1300,7 +1319,7 @@
     </w:p>
     <w:p>
       <w:pPr>
-        <w:pStyle w:val="ListParagraph"/>
+        <w:pStyle w:val="Listenabsatz"/>
         <w:numPr>
           <w:ilvl w:val="0"/>
           <w:numId w:val="8"/>
@@ -1313,6 +1332,7 @@
         <w:rPr>
           <w:lang w:val="de-CH"/>
         </w:rPr>
+        <w:lastRenderedPageBreak/>
         <w:t>Artikelgruppe:</w:t>
       </w:r>
       <w:r>
@@ -1325,7 +1345,7 @@
     </w:p>
     <w:p>
       <w:pPr>
-        <w:pStyle w:val="ListParagraph"/>
+        <w:pStyle w:val="Listenabsatz"/>
         <w:numPr>
           <w:ilvl w:val="0"/>
           <w:numId w:val="8"/>
@@ -1350,7 +1370,7 @@
     </w:p>
     <w:p>
       <w:pPr>
-        <w:pStyle w:val="ListParagraph"/>
+        <w:pStyle w:val="Listenabsatz"/>
         <w:numPr>
           <w:ilvl w:val="0"/>
           <w:numId w:val="8"/>
@@ -1441,7 +1461,7 @@
     </w:p>
     <w:p>
       <w:pPr>
-        <w:pStyle w:val="ListParagraph"/>
+        <w:pStyle w:val="Listenabsatz"/>
         <w:numPr>
           <w:ilvl w:val="0"/>
           <w:numId w:val="9"/>
@@ -1459,7 +1479,7 @@
     </w:p>
     <w:p>
       <w:pPr>
-        <w:pStyle w:val="ListParagraph"/>
+        <w:pStyle w:val="Listenabsatz"/>
         <w:numPr>
           <w:ilvl w:val="0"/>
           <w:numId w:val="9"/>
@@ -1477,7 +1497,7 @@
     </w:p>
     <w:p>
       <w:pPr>
-        <w:pStyle w:val="ListParagraph"/>
+        <w:pStyle w:val="Listenabsatz"/>
         <w:numPr>
           <w:ilvl w:val="0"/>
           <w:numId w:val="9"/>
@@ -1495,7 +1515,7 @@
     </w:p>
     <w:p>
       <w:pPr>
-        <w:pStyle w:val="ListParagraph"/>
+        <w:pStyle w:val="Listenabsatz"/>
         <w:numPr>
           <w:ilvl w:val="0"/>
           <w:numId w:val="9"/>
@@ -1513,7 +1533,7 @@
     </w:p>
     <w:p>
       <w:pPr>
-        <w:pStyle w:val="ListParagraph"/>
+        <w:pStyle w:val="Listenabsatz"/>
         <w:numPr>
           <w:ilvl w:val="0"/>
           <w:numId w:val="9"/>
@@ -1560,7 +1580,7 @@
     </w:p>
     <w:p>
       <w:pPr>
-        <w:pStyle w:val="ListParagraph"/>
+        <w:pStyle w:val="Listenabsatz"/>
         <w:keepNext/>
         <w:keepLines/>
         <w:numPr>
@@ -1580,7 +1600,7 @@
     </w:p>
     <w:p>
       <w:pPr>
-        <w:pStyle w:val="ListParagraph"/>
+        <w:pStyle w:val="Listenabsatz"/>
         <w:keepNext/>
         <w:keepLines/>
         <w:numPr>
@@ -1600,7 +1620,7 @@
     </w:p>
     <w:p>
       <w:pPr>
-        <w:pStyle w:val="ListParagraph"/>
+        <w:pStyle w:val="Listenabsatz"/>
         <w:keepNext/>
         <w:keepLines/>
         <w:numPr>
@@ -1620,7 +1640,7 @@
     </w:p>
     <w:p>
       <w:pPr>
-        <w:pStyle w:val="ListParagraph"/>
+        <w:pStyle w:val="Listenabsatz"/>
         <w:keepNext/>
         <w:keepLines/>
         <w:numPr>
@@ -1640,7 +1660,7 @@
     </w:p>
     <w:p>
       <w:pPr>
-        <w:pStyle w:val="ListParagraph"/>
+        <w:pStyle w:val="Listenabsatz"/>
         <w:keepNext/>
         <w:keepLines/>
         <w:numPr>
@@ -1660,7 +1680,7 @@
     </w:p>
     <w:p>
       <w:pPr>
-        <w:pStyle w:val="ListParagraph"/>
+        <w:pStyle w:val="Listenabsatz"/>
         <w:keepNext/>
         <w:keepLines/>
         <w:numPr>
@@ -1680,7 +1700,7 @@
     </w:p>
     <w:p>
       <w:pPr>
-        <w:pStyle w:val="ListParagraph"/>
+        <w:pStyle w:val="Listenabsatz"/>
         <w:keepNext/>
         <w:keepLines/>
         <w:numPr>
@@ -1700,7 +1720,7 @@
     </w:p>
     <w:p>
       <w:pPr>
-        <w:pStyle w:val="ListParagraph"/>
+        <w:pStyle w:val="Listenabsatz"/>
         <w:keepNext/>
         <w:keepLines/>
         <w:numPr>
@@ -1720,7 +1740,7 @@
     </w:p>
     <w:p>
       <w:pPr>
-        <w:pStyle w:val="ListParagraph"/>
+        <w:pStyle w:val="Listenabsatz"/>
         <w:keepNext/>
         <w:keepLines/>
         <w:numPr>
@@ -1740,7 +1760,7 @@
     </w:p>
     <w:p>
       <w:pPr>
-        <w:pStyle w:val="ListParagraph"/>
+        <w:pStyle w:val="Listenabsatz"/>
         <w:keepNext/>
         <w:keepLines/>
         <w:numPr>
@@ -1760,7 +1780,7 @@
     </w:p>
     <w:p>
       <w:pPr>
-        <w:pStyle w:val="ListParagraph"/>
+        <w:pStyle w:val="Listenabsatz"/>
         <w:keepNext/>
         <w:keepLines/>
         <w:numPr>
@@ -1797,7 +1817,7 @@
     </w:p>
     <w:p>
       <w:pPr>
-        <w:pStyle w:val="Heading1"/>
+        <w:pStyle w:val="berschrift1"/>
         <w:rPr>
           <w:lang w:val="de-CH"/>
         </w:rPr>
@@ -1809,6 +1829,7 @@
         <w:rPr>
           <w:lang w:val="de-CH"/>
         </w:rPr>
+        <w:lastRenderedPageBreak/>
         <w:t>Verzeichnisse</w:t>
       </w:r>
       <w:bookmarkEnd w:id="11"/>
@@ -1817,7 +1838,7 @@
     </w:p>
     <w:p>
       <w:pPr>
-        <w:pStyle w:val="Heading2"/>
+        <w:pStyle w:val="berschrift2"/>
         <w:rPr>
           <w:lang w:val="de-CH"/>
         </w:rPr>
@@ -1837,7 +1858,7 @@
     </w:p>
     <w:p>
       <w:pPr>
-        <w:pStyle w:val="TableofFigures"/>
+        <w:pStyle w:val="Abbildungsverzeichnis"/>
         <w:tabs>
           <w:tab w:val="right" w:leader="dot" w:pos="9016"/>
         </w:tabs>
@@ -1928,7 +1949,7 @@
     </w:p>
     <w:p>
       <w:pPr>
-        <w:pStyle w:val="TableofFigures"/>
+        <w:pStyle w:val="Abbildungsverzeichnis"/>
         <w:tabs>
           <w:tab w:val="right" w:leader="dot" w:pos="9016"/>
         </w:tabs>
@@ -1969,7 +1990,7 @@
     </w:p>
     <w:p>
       <w:pPr>
-        <w:pStyle w:val="Heading2"/>
+        <w:pStyle w:val="berschrift2"/>
         <w:rPr>
           <w:lang w:val="de-CH"/>
         </w:rPr>
@@ -1989,7 +2010,7 @@
     </w:p>
     <w:p>
       <w:pPr>
-        <w:pStyle w:val="Heading2"/>
+        <w:pStyle w:val="berschrift2"/>
         <w:rPr>
           <w:lang w:val="de-CH"/>
         </w:rPr>
@@ -3694,7 +3715,7 @@
     <w:lsdException w:name="Unresolved Mention" w:semiHidden="1" w:unhideWhenUsed="1"/>
     <w:lsdException w:name="Smart Link" w:semiHidden="1" w:unhideWhenUsed="1"/>
   </w:latentStyles>
-  <w:style w:type="paragraph" w:default="1" w:styleId="Normal">
+  <w:style w:type="paragraph" w:default="1" w:styleId="Standard">
     <w:name w:val="Normal"/>
     <w:qFormat/>
     <w:rsid w:val="006E2BCA"/>
@@ -3702,11 +3723,11 @@
       <w:rFonts w:ascii="Arial" w:hAnsi="Arial"/>
     </w:rPr>
   </w:style>
-  <w:style w:type="paragraph" w:styleId="Heading1">
+  <w:style w:type="paragraph" w:styleId="berschrift1">
     <w:name w:val="heading 1"/>
-    <w:basedOn w:val="Normal"/>
-    <w:next w:val="Normal"/>
-    <w:link w:val="Heading1Char"/>
+    <w:basedOn w:val="Standard"/>
+    <w:next w:val="Standard"/>
+    <w:link w:val="berschrift1Zchn"/>
     <w:uiPriority w:val="9"/>
     <w:qFormat/>
     <w:pPr>
@@ -3722,11 +3743,11 @@
       <w:szCs w:val="32"/>
     </w:rPr>
   </w:style>
-  <w:style w:type="paragraph" w:styleId="Heading2">
+  <w:style w:type="paragraph" w:styleId="berschrift2">
     <w:name w:val="heading 2"/>
-    <w:basedOn w:val="Normal"/>
-    <w:next w:val="Normal"/>
-    <w:link w:val="Heading2Char"/>
+    <w:basedOn w:val="Standard"/>
+    <w:next w:val="Standard"/>
+    <w:link w:val="berschrift2Zchn"/>
     <w:uiPriority w:val="9"/>
     <w:unhideWhenUsed/>
     <w:qFormat/>
@@ -3744,13 +3765,13 @@
       <w:szCs w:val="26"/>
     </w:rPr>
   </w:style>
-  <w:style w:type="character" w:default="1" w:styleId="DefaultParagraphFont">
+  <w:style w:type="character" w:default="1" w:styleId="Absatz-Standardschriftart">
     <w:name w:val="Default Paragraph Font"/>
     <w:uiPriority w:val="1"/>
     <w:semiHidden/>
     <w:unhideWhenUsed/>
   </w:style>
-  <w:style w:type="table" w:default="1" w:styleId="TableNormal">
+  <w:style w:type="table" w:default="1" w:styleId="NormaleTabelle">
     <w:name w:val="Normal Table"/>
     <w:uiPriority w:val="99"/>
     <w:semiHidden/>
@@ -3765,16 +3786,16 @@
       </w:tblCellMar>
     </w:tblPr>
   </w:style>
-  <w:style w:type="numbering" w:default="1" w:styleId="NoList">
+  <w:style w:type="numbering" w:default="1" w:styleId="KeineListe">
     <w:name w:val="No List"/>
     <w:uiPriority w:val="99"/>
     <w:semiHidden/>
     <w:unhideWhenUsed/>
   </w:style>
-  <w:style w:type="character" w:customStyle="1" w:styleId="TitleChar">
-    <w:name w:val="Title Char"/>
-    <w:basedOn w:val="DefaultParagraphFont"/>
-    <w:link w:val="Title"/>
+  <w:style w:type="character" w:customStyle="1" w:styleId="TitelZchn">
+    <w:name w:val="Titel Zchn"/>
+    <w:basedOn w:val="Absatz-Standardschriftart"/>
+    <w:link w:val="Titel"/>
     <w:uiPriority w:val="10"/>
     <w:rPr>
       <w:rFonts w:asciiTheme="majorHAnsi" w:eastAsiaTheme="majorEastAsia" w:hAnsiTheme="majorHAnsi" w:cstheme="majorBidi"/>
@@ -3784,11 +3805,11 @@
       <w:szCs w:val="56"/>
     </w:rPr>
   </w:style>
-  <w:style w:type="paragraph" w:styleId="Title">
+  <w:style w:type="paragraph" w:styleId="Titel">
     <w:name w:val="Title"/>
-    <w:basedOn w:val="Normal"/>
-    <w:next w:val="Normal"/>
-    <w:link w:val="TitleChar"/>
+    <w:basedOn w:val="Standard"/>
+    <w:next w:val="Standard"/>
+    <w:link w:val="TitelZchn"/>
     <w:uiPriority w:val="10"/>
     <w:qFormat/>
     <w:pPr>
@@ -3803,10 +3824,10 @@
       <w:szCs w:val="56"/>
     </w:rPr>
   </w:style>
-  <w:style w:type="character" w:customStyle="1" w:styleId="Heading1Char">
-    <w:name w:val="Heading 1 Char"/>
-    <w:basedOn w:val="DefaultParagraphFont"/>
-    <w:link w:val="Heading1"/>
+  <w:style w:type="character" w:customStyle="1" w:styleId="berschrift1Zchn">
+    <w:name w:val="Überschrift 1 Zchn"/>
+    <w:basedOn w:val="Absatz-Standardschriftart"/>
+    <w:link w:val="berschrift1"/>
     <w:uiPriority w:val="9"/>
     <w:rPr>
       <w:rFonts w:asciiTheme="majorHAnsi" w:eastAsiaTheme="majorEastAsia" w:hAnsiTheme="majorHAnsi" w:cstheme="majorBidi"/>
@@ -3815,9 +3836,9 @@
       <w:szCs w:val="32"/>
     </w:rPr>
   </w:style>
-  <w:style w:type="paragraph" w:styleId="NoSpacing">
+  <w:style w:type="paragraph" w:styleId="KeinLeerraum">
     <w:name w:val="No Spacing"/>
-    <w:link w:val="NoSpacingChar"/>
+    <w:link w:val="KeinLeerraumZchn"/>
     <w:uiPriority w:val="1"/>
     <w:qFormat/>
     <w:rsid w:val="00607FF6"/>
@@ -3829,10 +3850,10 @@
       <w:lang w:val="de-CH" w:eastAsia="de-CH"/>
     </w:rPr>
   </w:style>
-  <w:style w:type="character" w:customStyle="1" w:styleId="NoSpacingChar">
-    <w:name w:val="No Spacing Char"/>
-    <w:basedOn w:val="DefaultParagraphFont"/>
-    <w:link w:val="NoSpacing"/>
+  <w:style w:type="character" w:customStyle="1" w:styleId="KeinLeerraumZchn">
+    <w:name w:val="Kein Leerraum Zchn"/>
+    <w:basedOn w:val="Absatz-Standardschriftart"/>
+    <w:link w:val="KeinLeerraum"/>
     <w:uiPriority w:val="1"/>
     <w:rsid w:val="00607FF6"/>
     <w:rPr>
@@ -3842,12 +3863,12 @@
   </w:style>
   <w:style w:type="character" w:customStyle="1" w:styleId="markedcontent">
     <w:name w:val="markedcontent"/>
-    <w:basedOn w:val="DefaultParagraphFont"/>
+    <w:basedOn w:val="Absatz-Standardschriftart"/>
     <w:rsid w:val="003B4081"/>
   </w:style>
-  <w:style w:type="paragraph" w:styleId="ListParagraph">
+  <w:style w:type="paragraph" w:styleId="Listenabsatz">
     <w:name w:val="List Paragraph"/>
-    <w:basedOn w:val="Normal"/>
+    <w:basedOn w:val="Standard"/>
     <w:uiPriority w:val="34"/>
     <w:qFormat/>
     <w:rsid w:val="003B4081"/>
@@ -3858,13 +3879,13 @@
   </w:style>
   <w:style w:type="character" w:customStyle="1" w:styleId="normaltextrun">
     <w:name w:val="normaltextrun"/>
-    <w:basedOn w:val="DefaultParagraphFont"/>
+    <w:basedOn w:val="Absatz-Standardschriftart"/>
     <w:rsid w:val="00711DFF"/>
   </w:style>
-  <w:style w:type="paragraph" w:styleId="Caption">
+  <w:style w:type="paragraph" w:styleId="Beschriftung">
     <w:name w:val="caption"/>
-    <w:basedOn w:val="Normal"/>
-    <w:next w:val="Normal"/>
+    <w:basedOn w:val="Standard"/>
+    <w:next w:val="Standard"/>
     <w:uiPriority w:val="35"/>
     <w:unhideWhenUsed/>
     <w:qFormat/>
@@ -3881,10 +3902,10 @@
       <w:szCs w:val="18"/>
     </w:rPr>
   </w:style>
-  <w:style w:type="character" w:customStyle="1" w:styleId="Heading2Char">
-    <w:name w:val="Heading 2 Char"/>
-    <w:basedOn w:val="DefaultParagraphFont"/>
-    <w:link w:val="Heading2"/>
+  <w:style w:type="character" w:customStyle="1" w:styleId="berschrift2Zchn">
+    <w:name w:val="Überschrift 2 Zchn"/>
+    <w:basedOn w:val="Absatz-Standardschriftart"/>
+    <w:link w:val="berschrift2"/>
     <w:uiPriority w:val="9"/>
     <w:rsid w:val="002D298D"/>
     <w:rPr>
@@ -3894,10 +3915,10 @@
       <w:szCs w:val="26"/>
     </w:rPr>
   </w:style>
-  <w:style w:type="paragraph" w:styleId="TableofFigures">
+  <w:style w:type="paragraph" w:styleId="Abbildungsverzeichnis">
     <w:name w:val="table of figures"/>
-    <w:basedOn w:val="Normal"/>
-    <w:next w:val="Normal"/>
+    <w:basedOn w:val="Standard"/>
+    <w:next w:val="Standard"/>
     <w:uiPriority w:val="99"/>
     <w:unhideWhenUsed/>
     <w:rsid w:val="002D298D"/>
@@ -3914,7 +3935,7 @@
   </w:style>
   <w:style w:type="character" w:styleId="Hyperlink">
     <w:name w:val="Hyperlink"/>
-    <w:basedOn w:val="DefaultParagraphFont"/>
+    <w:basedOn w:val="Absatz-Standardschriftart"/>
     <w:uiPriority w:val="99"/>
     <w:unhideWhenUsed/>
     <w:rsid w:val="002D298D"/>
@@ -3923,10 +3944,10 @@
       <w:u w:val="single"/>
     </w:rPr>
   </w:style>
-  <w:style w:type="paragraph" w:styleId="TOCHeading">
+  <w:style w:type="paragraph" w:styleId="Inhaltsverzeichnisberschrift">
     <w:name w:val="TOC Heading"/>
-    <w:basedOn w:val="Heading1"/>
-    <w:next w:val="Normal"/>
+    <w:basedOn w:val="berschrift1"/>
+    <w:next w:val="Standard"/>
     <w:uiPriority w:val="39"/>
     <w:unhideWhenUsed/>
     <w:qFormat/>
@@ -3938,10 +3959,10 @@
       <w:lang w:val="de-CH" w:eastAsia="de-CH"/>
     </w:rPr>
   </w:style>
-  <w:style w:type="paragraph" w:styleId="TOC1">
+  <w:style w:type="paragraph" w:styleId="Verzeichnis1">
     <w:name w:val="toc 1"/>
-    <w:basedOn w:val="Normal"/>
-    <w:next w:val="Normal"/>
+    <w:basedOn w:val="Standard"/>
+    <w:next w:val="Standard"/>
     <w:autoRedefine/>
     <w:uiPriority w:val="39"/>
     <w:unhideWhenUsed/>
@@ -3950,10 +3971,10 @@
       <w:spacing w:after="100"/>
     </w:pPr>
   </w:style>
-  <w:style w:type="paragraph" w:styleId="TOC2">
+  <w:style w:type="paragraph" w:styleId="Verzeichnis2">
     <w:name w:val="toc 2"/>
-    <w:basedOn w:val="Normal"/>
-    <w:next w:val="Normal"/>
+    <w:basedOn w:val="Standard"/>
+    <w:next w:val="Standard"/>
     <w:autoRedefine/>
     <w:uiPriority w:val="39"/>
     <w:unhideWhenUsed/>
@@ -4176,14 +4197,14 @@
     <w:charset w:val="00"/>
     <w:family w:val="swiss"/>
     <w:pitch w:val="variable"/>
-    <w:sig w:usb0="E0002AFF" w:usb1="C000247B" w:usb2="00000009" w:usb3="00000000" w:csb0="000001FF" w:csb1="00000000"/>
+    <w:sig w:usb0="E4002EFF" w:usb1="C000247B" w:usb2="00000009" w:usb3="00000000" w:csb0="000001FF" w:csb1="00000000"/>
   </w:font>
   <w:font w:name="Calibri">
     <w:panose1 w:val="020F0502020204030204"/>
     <w:charset w:val="00"/>
     <w:family w:val="swiss"/>
     <w:pitch w:val="variable"/>
-    <w:sig w:usb0="E0002EFF" w:usb1="C000247B" w:usb2="00000009" w:usb3="00000000" w:csb0="000001FF" w:csb1="00000000"/>
+    <w:sig w:usb0="E4002EFF" w:usb1="C000247B" w:usb2="00000009" w:usb3="00000000" w:csb0="000001FF" w:csb1="00000000"/>
   </w:font>
 </w:fonts>
 </file>
@@ -4207,6 +4228,7 @@
     <w:rsidRoot w:val="004F269D"/>
     <w:rsid w:val="000976A4"/>
     <w:rsid w:val="004F269D"/>
+    <w:rsid w:val="008F2D17"/>
     <w:rsid w:val="00DE04AA"/>
   </w:rsids>
   <m:mathPr>
@@ -4225,7 +4247,7 @@
   <w:themeFontLang w:val="de-CH"/>
   <w:clrSchemeMapping w:bg1="light1" w:t1="dark1" w:bg2="light2" w:t2="dark2" w:accent1="accent1" w:accent2="accent2" w:accent3="accent3" w:accent4="accent4" w:accent5="accent5" w:accent6="accent6" w:hyperlink="hyperlink" w:followedHyperlink="followedHyperlink"/>
   <w:decimalSymbol w:val="."/>
-  <w:listSeparator w:val=","/>
+  <w:listSeparator w:val=";"/>
   <w15:chartTrackingRefBased/>
 </w:settings>
 </file>
@@ -4625,17 +4647,17 @@
     <w:lsdException w:name="Unresolved Mention" w:semiHidden="1" w:unhideWhenUsed="1"/>
     <w:lsdException w:name="Smart Link" w:semiHidden="1" w:unhideWhenUsed="1"/>
   </w:latentStyles>
-  <w:style w:type="paragraph" w:default="1" w:styleId="Normal">
+  <w:style w:type="paragraph" w:default="1" w:styleId="Standard">
     <w:name w:val="Normal"/>
     <w:qFormat/>
   </w:style>
-  <w:style w:type="character" w:default="1" w:styleId="DefaultParagraphFont">
+  <w:style w:type="character" w:default="1" w:styleId="Absatz-Standardschriftart">
     <w:name w:val="Default Paragraph Font"/>
     <w:uiPriority w:val="1"/>
     <w:semiHidden/>
     <w:unhideWhenUsed/>
   </w:style>
-  <w:style w:type="table" w:default="1" w:styleId="TableNormal">
+  <w:style w:type="table" w:default="1" w:styleId="NormaleTabelle">
     <w:name w:val="Normal Table"/>
     <w:uiPriority w:val="99"/>
     <w:semiHidden/>
@@ -4650,7 +4672,7 @@
       </w:tblCellMar>
     </w:tblPr>
   </w:style>
-  <w:style w:type="numbering" w:default="1" w:styleId="NoList">
+  <w:style w:type="numbering" w:default="1" w:styleId="KeineListe">
     <w:name w:val="No List"/>
     <w:uiPriority w:val="99"/>
     <w:semiHidden/>
@@ -4951,22 +4973,10 @@
 <b:Sources xmlns:b="http://schemas.openxmlformats.org/officeDocument/2006/bibliography" xmlns="http://schemas.openxmlformats.org/officeDocument/2006/bibliography" SelectedStyle="\APASixthEditionOfficeOnline.xsl" StyleName="APA" Version="6"/>
 </file>
 
-<file path=customXml/item2.xml><?xml version="1.0" encoding="utf-8"?>
-<b:Sources xmlns:b="http://schemas.openxmlformats.org/officeDocument/2006/bibliography" xmlns="http://schemas.openxmlformats.org/officeDocument/2006/bibliography" SelectedStyle="\APASixthEditionOfficeOnline.xsl" StyleName="APA" Version="6"/>
-</file>
-
 <file path=customXml/itemProps1.xml><?xml version="1.0" encoding="utf-8"?>
 <ds:datastoreItem xmlns:ds="http://schemas.openxmlformats.org/officeDocument/2006/customXml" ds:itemID="{B991633F-5861-4E08-9268-D8D7DDA3F88B}">
   <ds:schemaRefs>
     <ds:schemaRef ds:uri="http://schemas.openxmlformats.org/officeDocument/2006/bibliography"/>
   </ds:schemaRefs>
 </ds:datastoreItem>
-</file>
-
-<file path=customXml/itemProps2.xml><?xml version="1.0" encoding="utf-8"?>
-<ds:datastoreItem xmlns:ds="http://schemas.openxmlformats.org/officeDocument/2006/customXml" ds:itemID="{B991633F-5861-4E08-9268-D8D7DDA3F88B}">
-  <ds:schemaRefs>
-    <ds:schemaRef ds:uri="http://schemas.openxmlformats.org/officeDocument/2006/bibliography"/>
-  </ds:schemaRefs>
-</ds:datastoreItem>
 </file>
</xml_diff>